<commit_message>
Minor code updates and design changes
</commit_message>
<xml_diff>
--- a/Use case descriptions/BrowseArticles.docx
+++ b/Use case descriptions/BrowseArticles.docx
@@ -269,7 +269,43 @@
               </w:numPr>
             </w:pPr>
             <w:r>
-              <w:t>Display all articles.</w:t>
+              <w:t>Display all articles</w:t>
+            </w:r>
+            <w:r>
+              <w:t>(title).</w:t>
+            </w:r>
+          </w:p>
+        </w:tc>
+      </w:tr>
+      <w:tr>
+        <w:tc>
+          <w:tcPr>
+            <w:tcW w:w="4675" w:type="dxa"/>
+          </w:tcPr>
+          <w:p>
+            <w:pPr>
+              <w:pStyle w:val="ListParagraph"/>
+              <w:ind w:left="360"/>
+            </w:pPr>
+          </w:p>
+        </w:tc>
+        <w:tc>
+          <w:tcPr>
+            <w:tcW w:w="4675" w:type="dxa"/>
+          </w:tcPr>
+          <w:p>
+            <w:pPr>
+              <w:pStyle w:val="ListParagraph"/>
+              <w:numPr>
+                <w:ilvl w:val="0"/>
+                <w:numId w:val="2"/>
+              </w:numPr>
+            </w:pPr>
+            <w:r>
+              <w:t>Prompt article id</w:t>
+            </w:r>
+            <w:r>
+              <w:t>.</w:t>
             </w:r>
           </w:p>
         </w:tc>
@@ -288,7 +324,7 @@
               </w:numPr>
             </w:pPr>
             <w:r>
-              <w:t>Select filters.</w:t>
+              <w:t>Enter article id.</w:t>
             </w:r>
           </w:p>
         </w:tc>
@@ -305,32 +341,10 @@
               </w:numPr>
             </w:pPr>
             <w:r>
-              <w:t>Check the selected filter.</w:t>
+              <w:t xml:space="preserve">Display </w:t>
             </w:r>
-          </w:p>
-        </w:tc>
-      </w:tr>
-      <w:tr>
-        <w:tc>
-          <w:tcPr>
-            <w:tcW w:w="4675" w:type="dxa"/>
-          </w:tcPr>
-          <w:p/>
-        </w:tc>
-        <w:tc>
-          <w:tcPr>
-            <w:tcW w:w="4675" w:type="dxa"/>
-          </w:tcPr>
-          <w:p>
-            <w:pPr>
-              <w:pStyle w:val="ListParagraph"/>
-              <w:numPr>
-                <w:ilvl w:val="0"/>
-                <w:numId w:val="2"/>
-              </w:numPr>
-            </w:pPr>
             <w:r>
-              <w:t>Display articles based on chosen filter.</w:t>
+              <w:t>selected article.</w:t>
             </w:r>
           </w:p>
         </w:tc>

</xml_diff>